<commit_message>
change begin position of atoms
</commit_message>
<xml_diff>
--- a/Thesis.docx
+++ b/Thesis.docx
@@ -1111,6 +1111,1765 @@
           <w:rFonts w:ascii="Arial" w:hAnsi="Arial" w:cs="Arial"/>
         </w:rPr>
         <w:t xml:space="preserve">. </w:t>
+      </w:r>
+    </w:p>
+    <w:p>
+      <w:pPr>
+        <w:rPr>
+          <w:rFonts w:ascii="Arial" w:hAnsi="Arial" w:cs="Arial"/>
+          <w:b/>
+        </w:rPr>
+      </w:pPr>
+    </w:p>
+    <w:p>
+      <w:pPr>
+        <w:rPr>
+          <w:rFonts w:ascii="Arial" w:hAnsi="Arial" w:cs="Arial"/>
+        </w:rPr>
+      </w:pPr>
+      <w:r>
+        <w:rPr>
+          <w:rFonts w:ascii="Arial" w:hAnsi="Arial" w:cs="Arial"/>
+          <w:b/>
+        </w:rPr>
+        <w:t>Progress bar</w:t>
+      </w:r>
+      <w:r>
+        <w:rPr>
+          <w:rFonts w:ascii="Arial" w:hAnsi="Arial" w:cs="Arial"/>
+        </w:rPr>
+        <w:t xml:space="preserve"> </w:t>
+      </w:r>
+      <w:r>
+        <w:rPr>
+          <w:rFonts w:ascii="Arial" w:hAnsi="Arial" w:cs="Arial"/>
+        </w:rPr>
+        <w:br/>
+      </w:r>
+      <w:proofErr w:type="spellStart"/>
+      <w:r>
+        <w:rPr>
+          <w:rFonts w:ascii="Arial" w:hAnsi="Arial" w:cs="Arial"/>
+        </w:rPr>
+        <w:t>Een</w:t>
+      </w:r>
+      <w:proofErr w:type="spellEnd"/>
+      <w:r>
+        <w:rPr>
+          <w:rFonts w:ascii="Arial" w:hAnsi="Arial" w:cs="Arial"/>
+        </w:rPr>
+        <w:t xml:space="preserve"> progress bar die </w:t>
+      </w:r>
+      <w:proofErr w:type="spellStart"/>
+      <w:r>
+        <w:rPr>
+          <w:rFonts w:ascii="Arial" w:hAnsi="Arial" w:cs="Arial"/>
+        </w:rPr>
+        <w:t>laat</w:t>
+      </w:r>
+      <w:proofErr w:type="spellEnd"/>
+      <w:r>
+        <w:rPr>
+          <w:rFonts w:ascii="Arial" w:hAnsi="Arial" w:cs="Arial"/>
+        </w:rPr>
+        <w:t xml:space="preserve"> </w:t>
+      </w:r>
+      <w:proofErr w:type="spellStart"/>
+      <w:r>
+        <w:rPr>
+          <w:rFonts w:ascii="Arial" w:hAnsi="Arial" w:cs="Arial"/>
+        </w:rPr>
+        <w:t>zien</w:t>
+      </w:r>
+      <w:proofErr w:type="spellEnd"/>
+      <w:r>
+        <w:rPr>
+          <w:rFonts w:ascii="Arial" w:hAnsi="Arial" w:cs="Arial"/>
+        </w:rPr>
+        <w:t xml:space="preserve"> </w:t>
+      </w:r>
+      <w:proofErr w:type="spellStart"/>
+      <w:r>
+        <w:rPr>
+          <w:rFonts w:ascii="Arial" w:hAnsi="Arial" w:cs="Arial"/>
+        </w:rPr>
+        <w:t>hoeveel</w:t>
+      </w:r>
+      <w:proofErr w:type="spellEnd"/>
+      <w:r>
+        <w:rPr>
+          <w:rFonts w:ascii="Arial" w:hAnsi="Arial" w:cs="Arial"/>
+        </w:rPr>
+        <w:t xml:space="preserve"> </w:t>
+      </w:r>
+      <w:proofErr w:type="spellStart"/>
+      <w:r>
+        <w:rPr>
+          <w:rFonts w:ascii="Arial" w:hAnsi="Arial" w:cs="Arial"/>
+        </w:rPr>
+        <w:t>waardering</w:t>
+      </w:r>
+      <w:proofErr w:type="spellEnd"/>
+      <w:r>
+        <w:rPr>
+          <w:rFonts w:ascii="Arial" w:hAnsi="Arial" w:cs="Arial"/>
+        </w:rPr>
+        <w:t xml:space="preserve"> </w:t>
+      </w:r>
+      <w:proofErr w:type="spellStart"/>
+      <w:r>
+        <w:rPr>
+          <w:rFonts w:ascii="Arial" w:hAnsi="Arial" w:cs="Arial"/>
+        </w:rPr>
+        <w:t>je</w:t>
+      </w:r>
+      <w:proofErr w:type="spellEnd"/>
+      <w:r>
+        <w:rPr>
+          <w:rFonts w:ascii="Arial" w:hAnsi="Arial" w:cs="Arial"/>
+        </w:rPr>
+        <w:t xml:space="preserve"> </w:t>
+      </w:r>
+      <w:proofErr w:type="spellStart"/>
+      <w:r>
+        <w:rPr>
+          <w:rFonts w:ascii="Arial" w:hAnsi="Arial" w:cs="Arial"/>
+        </w:rPr>
+        <w:t>hebt</w:t>
+      </w:r>
+      <w:proofErr w:type="spellEnd"/>
+      <w:r>
+        <w:rPr>
+          <w:rFonts w:ascii="Arial" w:hAnsi="Arial" w:cs="Arial"/>
+        </w:rPr>
+        <w:t xml:space="preserve">. </w:t>
+      </w:r>
+      <w:proofErr w:type="spellStart"/>
+      <w:r>
+        <w:rPr>
+          <w:rFonts w:ascii="Arial" w:hAnsi="Arial" w:cs="Arial"/>
+        </w:rPr>
+        <w:t>Eerst</w:t>
+      </w:r>
+      <w:proofErr w:type="spellEnd"/>
+      <w:r>
+        <w:rPr>
+          <w:rFonts w:ascii="Arial" w:hAnsi="Arial" w:cs="Arial"/>
+        </w:rPr>
+        <w:t xml:space="preserve"> was het zo </w:t>
+      </w:r>
+      <w:proofErr w:type="spellStart"/>
+      <w:r>
+        <w:rPr>
+          <w:rFonts w:ascii="Arial" w:hAnsi="Arial" w:cs="Arial"/>
+        </w:rPr>
+        <w:t>voor</w:t>
+      </w:r>
+      <w:proofErr w:type="spellEnd"/>
+      <w:r>
+        <w:rPr>
+          <w:rFonts w:ascii="Arial" w:hAnsi="Arial" w:cs="Arial"/>
+        </w:rPr>
+        <w:t xml:space="preserve"> 7 </w:t>
+      </w:r>
+      <w:proofErr w:type="spellStart"/>
+      <w:r>
+        <w:rPr>
+          <w:rFonts w:ascii="Arial" w:hAnsi="Arial" w:cs="Arial"/>
+        </w:rPr>
+        <w:t>mei</w:t>
+      </w:r>
+      <w:proofErr w:type="spellEnd"/>
+      <w:r>
+        <w:rPr>
+          <w:rFonts w:ascii="Arial" w:hAnsi="Arial" w:cs="Arial"/>
+        </w:rPr>
+        <w:t xml:space="preserve"> 2017 </w:t>
+      </w:r>
+      <w:proofErr w:type="spellStart"/>
+      <w:r>
+        <w:rPr>
+          <w:rFonts w:ascii="Arial" w:hAnsi="Arial" w:cs="Arial"/>
+        </w:rPr>
+        <w:t>dat</w:t>
+      </w:r>
+      <w:proofErr w:type="spellEnd"/>
+      <w:r>
+        <w:rPr>
+          <w:rFonts w:ascii="Arial" w:hAnsi="Arial" w:cs="Arial"/>
+        </w:rPr>
+        <w:t xml:space="preserve"> de progress bar </w:t>
+      </w:r>
+      <w:proofErr w:type="spellStart"/>
+      <w:r>
+        <w:rPr>
+          <w:rFonts w:ascii="Arial" w:hAnsi="Arial" w:cs="Arial"/>
+        </w:rPr>
+        <w:t>vanaf</w:t>
+      </w:r>
+      <w:proofErr w:type="spellEnd"/>
+      <w:r>
+        <w:rPr>
+          <w:rFonts w:ascii="Arial" w:hAnsi="Arial" w:cs="Arial"/>
+        </w:rPr>
+        <w:t xml:space="preserve"> 0 </w:t>
+      </w:r>
+      <w:proofErr w:type="spellStart"/>
+      <w:r>
+        <w:rPr>
+          <w:rFonts w:ascii="Arial" w:hAnsi="Arial" w:cs="Arial"/>
+        </w:rPr>
+        <w:t>vulde</w:t>
+      </w:r>
+      <w:proofErr w:type="spellEnd"/>
+      <w:r>
+        <w:rPr>
+          <w:rFonts w:ascii="Arial" w:hAnsi="Arial" w:cs="Arial"/>
+        </w:rPr>
+        <w:t xml:space="preserve">. </w:t>
+      </w:r>
+      <w:proofErr w:type="spellStart"/>
+      <w:r>
+        <w:rPr>
+          <w:rFonts w:ascii="Arial" w:hAnsi="Arial" w:cs="Arial"/>
+        </w:rPr>
+        <w:t>Als</w:t>
+      </w:r>
+      <w:proofErr w:type="spellEnd"/>
+      <w:r>
+        <w:rPr>
+          <w:rFonts w:ascii="Arial" w:hAnsi="Arial" w:cs="Arial"/>
+        </w:rPr>
+        <w:t xml:space="preserve"> </w:t>
+      </w:r>
+      <w:proofErr w:type="spellStart"/>
+      <w:r>
+        <w:rPr>
+          <w:rFonts w:ascii="Arial" w:hAnsi="Arial" w:cs="Arial"/>
+        </w:rPr>
+        <w:t>je</w:t>
+      </w:r>
+      <w:proofErr w:type="spellEnd"/>
+      <w:r>
+        <w:rPr>
+          <w:rFonts w:ascii="Arial" w:hAnsi="Arial" w:cs="Arial"/>
+        </w:rPr>
+        <w:t xml:space="preserve"> </w:t>
+      </w:r>
+      <w:proofErr w:type="spellStart"/>
+      <w:r>
+        <w:rPr>
+          <w:rFonts w:ascii="Arial" w:hAnsi="Arial" w:cs="Arial"/>
+        </w:rPr>
+        <w:t>alles</w:t>
+      </w:r>
+      <w:proofErr w:type="spellEnd"/>
+      <w:r>
+        <w:rPr>
+          <w:rFonts w:ascii="Arial" w:hAnsi="Arial" w:cs="Arial"/>
+        </w:rPr>
+        <w:t xml:space="preserve"> </w:t>
+      </w:r>
+      <w:proofErr w:type="spellStart"/>
+      <w:r>
+        <w:rPr>
+          <w:rFonts w:ascii="Arial" w:hAnsi="Arial" w:cs="Arial"/>
+        </w:rPr>
+        <w:t>goed</w:t>
+      </w:r>
+      <w:proofErr w:type="spellEnd"/>
+      <w:r>
+        <w:rPr>
+          <w:rFonts w:ascii="Arial" w:hAnsi="Arial" w:cs="Arial"/>
+        </w:rPr>
+        <w:t xml:space="preserve"> </w:t>
+      </w:r>
+      <w:proofErr w:type="spellStart"/>
+      <w:r>
+        <w:rPr>
+          <w:rFonts w:ascii="Arial" w:hAnsi="Arial" w:cs="Arial"/>
+        </w:rPr>
+        <w:t>maakt</w:t>
+      </w:r>
+      <w:proofErr w:type="spellEnd"/>
+      <w:r>
+        <w:rPr>
+          <w:rFonts w:ascii="Arial" w:hAnsi="Arial" w:cs="Arial"/>
+        </w:rPr>
+        <w:t xml:space="preserve"> </w:t>
+      </w:r>
+      <w:proofErr w:type="spellStart"/>
+      <w:r>
+        <w:rPr>
+          <w:rFonts w:ascii="Arial" w:hAnsi="Arial" w:cs="Arial"/>
+        </w:rPr>
+        <w:t>dan</w:t>
+      </w:r>
+      <w:proofErr w:type="spellEnd"/>
+      <w:r>
+        <w:rPr>
+          <w:rFonts w:ascii="Arial" w:hAnsi="Arial" w:cs="Arial"/>
+        </w:rPr>
+        <w:t xml:space="preserve"> </w:t>
+      </w:r>
+      <w:proofErr w:type="spellStart"/>
+      <w:r>
+        <w:rPr>
+          <w:rFonts w:ascii="Arial" w:hAnsi="Arial" w:cs="Arial"/>
+        </w:rPr>
+        <w:t>heb</w:t>
+      </w:r>
+      <w:proofErr w:type="spellEnd"/>
+      <w:r>
+        <w:rPr>
+          <w:rFonts w:ascii="Arial" w:hAnsi="Arial" w:cs="Arial"/>
+        </w:rPr>
+        <w:t xml:space="preserve"> </w:t>
+      </w:r>
+      <w:proofErr w:type="spellStart"/>
+      <w:r>
+        <w:rPr>
+          <w:rFonts w:ascii="Arial" w:hAnsi="Arial" w:cs="Arial"/>
+        </w:rPr>
+        <w:t>je</w:t>
+      </w:r>
+      <w:proofErr w:type="spellEnd"/>
+      <w:r>
+        <w:rPr>
+          <w:rFonts w:ascii="Arial" w:hAnsi="Arial" w:cs="Arial"/>
+        </w:rPr>
+        <w:t xml:space="preserve"> </w:t>
+      </w:r>
+      <w:proofErr w:type="spellStart"/>
+      <w:r>
+        <w:rPr>
+          <w:rFonts w:ascii="Arial" w:hAnsi="Arial" w:cs="Arial"/>
+        </w:rPr>
+        <w:t>alle</w:t>
+      </w:r>
+      <w:proofErr w:type="spellEnd"/>
+      <w:r>
+        <w:rPr>
+          <w:rFonts w:ascii="Arial" w:hAnsi="Arial" w:cs="Arial"/>
+        </w:rPr>
+        <w:t xml:space="preserve"> </w:t>
+      </w:r>
+      <w:proofErr w:type="spellStart"/>
+      <w:r>
+        <w:rPr>
+          <w:rFonts w:ascii="Arial" w:hAnsi="Arial" w:cs="Arial"/>
+        </w:rPr>
+        <w:t>waardering</w:t>
+      </w:r>
+      <w:proofErr w:type="spellEnd"/>
+      <w:r>
+        <w:rPr>
+          <w:rFonts w:ascii="Arial" w:hAnsi="Arial" w:cs="Arial"/>
+        </w:rPr>
+        <w:t xml:space="preserve">, </w:t>
+      </w:r>
+      <w:proofErr w:type="spellStart"/>
+      <w:r>
+        <w:rPr>
+          <w:rFonts w:ascii="Arial" w:hAnsi="Arial" w:cs="Arial"/>
+        </w:rPr>
+        <w:t>als</w:t>
+      </w:r>
+      <w:proofErr w:type="spellEnd"/>
+      <w:r>
+        <w:rPr>
+          <w:rFonts w:ascii="Arial" w:hAnsi="Arial" w:cs="Arial"/>
+        </w:rPr>
+        <w:t xml:space="preserve"> </w:t>
+      </w:r>
+      <w:proofErr w:type="spellStart"/>
+      <w:r>
+        <w:rPr>
+          <w:rFonts w:ascii="Arial" w:hAnsi="Arial" w:cs="Arial"/>
+        </w:rPr>
+        <w:t>je</w:t>
+      </w:r>
+      <w:proofErr w:type="spellEnd"/>
+      <w:r>
+        <w:rPr>
+          <w:rFonts w:ascii="Arial" w:hAnsi="Arial" w:cs="Arial"/>
+        </w:rPr>
+        <w:t xml:space="preserve"> </w:t>
+      </w:r>
+      <w:proofErr w:type="spellStart"/>
+      <w:r>
+        <w:rPr>
+          <w:rFonts w:ascii="Arial" w:hAnsi="Arial" w:cs="Arial"/>
+        </w:rPr>
+        <w:t>een</w:t>
+      </w:r>
+      <w:proofErr w:type="spellEnd"/>
+      <w:r>
+        <w:rPr>
+          <w:rFonts w:ascii="Arial" w:hAnsi="Arial" w:cs="Arial"/>
+        </w:rPr>
+        <w:t xml:space="preserve"> </w:t>
+      </w:r>
+      <w:proofErr w:type="spellStart"/>
+      <w:r>
+        <w:rPr>
+          <w:rFonts w:ascii="Arial" w:hAnsi="Arial" w:cs="Arial"/>
+        </w:rPr>
+        <w:t>fout</w:t>
+      </w:r>
+      <w:proofErr w:type="spellEnd"/>
+      <w:r>
+        <w:rPr>
+          <w:rFonts w:ascii="Arial" w:hAnsi="Arial" w:cs="Arial"/>
+        </w:rPr>
+        <w:t xml:space="preserve"> </w:t>
+      </w:r>
+      <w:proofErr w:type="spellStart"/>
+      <w:r>
+        <w:rPr>
+          <w:rFonts w:ascii="Arial" w:hAnsi="Arial" w:cs="Arial"/>
+        </w:rPr>
+        <w:t>maakt</w:t>
+      </w:r>
+      <w:proofErr w:type="spellEnd"/>
+      <w:r>
+        <w:rPr>
+          <w:rFonts w:ascii="Arial" w:hAnsi="Arial" w:cs="Arial"/>
+        </w:rPr>
+        <w:t xml:space="preserve">, maar </w:t>
+      </w:r>
+      <w:proofErr w:type="spellStart"/>
+      <w:r>
+        <w:rPr>
+          <w:rFonts w:ascii="Arial" w:hAnsi="Arial" w:cs="Arial"/>
+        </w:rPr>
+        <w:t>alsnog</w:t>
+      </w:r>
+      <w:proofErr w:type="spellEnd"/>
+      <w:r>
+        <w:rPr>
+          <w:rFonts w:ascii="Arial" w:hAnsi="Arial" w:cs="Arial"/>
+        </w:rPr>
+        <w:t xml:space="preserve"> best </w:t>
+      </w:r>
+      <w:proofErr w:type="spellStart"/>
+      <w:r>
+        <w:rPr>
+          <w:rFonts w:ascii="Arial" w:hAnsi="Arial" w:cs="Arial"/>
+        </w:rPr>
+        <w:t>veel</w:t>
+      </w:r>
+      <w:proofErr w:type="spellEnd"/>
+      <w:r>
+        <w:rPr>
+          <w:rFonts w:ascii="Arial" w:hAnsi="Arial" w:cs="Arial"/>
+        </w:rPr>
+        <w:t xml:space="preserve"> </w:t>
+      </w:r>
+      <w:proofErr w:type="spellStart"/>
+      <w:r>
+        <w:rPr>
+          <w:rFonts w:ascii="Arial" w:hAnsi="Arial" w:cs="Arial"/>
+        </w:rPr>
+        <w:t>goed</w:t>
+      </w:r>
+      <w:proofErr w:type="spellEnd"/>
+      <w:r>
+        <w:rPr>
+          <w:rFonts w:ascii="Arial" w:hAnsi="Arial" w:cs="Arial"/>
+        </w:rPr>
+        <w:t xml:space="preserve"> </w:t>
+      </w:r>
+      <w:proofErr w:type="spellStart"/>
+      <w:r>
+        <w:rPr>
+          <w:rFonts w:ascii="Arial" w:hAnsi="Arial" w:cs="Arial"/>
+        </w:rPr>
+        <w:t>hebt</w:t>
+      </w:r>
+      <w:proofErr w:type="spellEnd"/>
+      <w:r>
+        <w:rPr>
+          <w:rFonts w:ascii="Arial" w:hAnsi="Arial" w:cs="Arial"/>
+        </w:rPr>
+        <w:t xml:space="preserve"> </w:t>
+      </w:r>
+      <w:proofErr w:type="spellStart"/>
+      <w:r>
+        <w:rPr>
+          <w:rFonts w:ascii="Arial" w:hAnsi="Arial" w:cs="Arial"/>
+        </w:rPr>
+        <w:t>gedaan</w:t>
+      </w:r>
+      <w:proofErr w:type="spellEnd"/>
+      <w:r>
+        <w:rPr>
+          <w:rFonts w:ascii="Arial" w:hAnsi="Arial" w:cs="Arial"/>
+        </w:rPr>
+        <w:t xml:space="preserve"> </w:t>
+      </w:r>
+      <w:proofErr w:type="spellStart"/>
+      <w:r>
+        <w:rPr>
+          <w:rFonts w:ascii="Arial" w:hAnsi="Arial" w:cs="Arial"/>
+        </w:rPr>
+        <w:t>krijg</w:t>
+      </w:r>
+      <w:proofErr w:type="spellEnd"/>
+      <w:r>
+        <w:rPr>
+          <w:rFonts w:ascii="Arial" w:hAnsi="Arial" w:cs="Arial"/>
+        </w:rPr>
+        <w:t xml:space="preserve"> </w:t>
+      </w:r>
+      <w:proofErr w:type="spellStart"/>
+      <w:r>
+        <w:rPr>
+          <w:rFonts w:ascii="Arial" w:hAnsi="Arial" w:cs="Arial"/>
+        </w:rPr>
+        <w:t>je</w:t>
+      </w:r>
+      <w:proofErr w:type="spellEnd"/>
+      <w:r>
+        <w:rPr>
+          <w:rFonts w:ascii="Arial" w:hAnsi="Arial" w:cs="Arial"/>
+        </w:rPr>
+        <w:t xml:space="preserve"> </w:t>
+      </w:r>
+      <w:proofErr w:type="spellStart"/>
+      <w:r>
+        <w:rPr>
+          <w:rFonts w:ascii="Arial" w:hAnsi="Arial" w:cs="Arial"/>
+        </w:rPr>
+        <w:t>iets</w:t>
+      </w:r>
+      <w:proofErr w:type="spellEnd"/>
+      <w:r>
+        <w:rPr>
+          <w:rFonts w:ascii="Arial" w:hAnsi="Arial" w:cs="Arial"/>
+        </w:rPr>
+        <w:t xml:space="preserve"> minder </w:t>
+      </w:r>
+      <w:proofErr w:type="spellStart"/>
+      <w:r>
+        <w:rPr>
+          <w:rFonts w:ascii="Arial" w:hAnsi="Arial" w:cs="Arial"/>
+        </w:rPr>
+        <w:t>waardering</w:t>
+      </w:r>
+      <w:proofErr w:type="spellEnd"/>
+      <w:r>
+        <w:rPr>
+          <w:rFonts w:ascii="Arial" w:hAnsi="Arial" w:cs="Arial"/>
+        </w:rPr>
+        <w:t xml:space="preserve"> </w:t>
+      </w:r>
+      <w:proofErr w:type="spellStart"/>
+      <w:r>
+        <w:rPr>
+          <w:rFonts w:ascii="Arial" w:hAnsi="Arial" w:cs="Arial"/>
+        </w:rPr>
+        <w:t>erbij</w:t>
+      </w:r>
+      <w:proofErr w:type="spellEnd"/>
+      <w:r>
+        <w:rPr>
+          <w:rFonts w:ascii="Arial" w:hAnsi="Arial" w:cs="Arial"/>
+        </w:rPr>
+        <w:t xml:space="preserve"> </w:t>
+      </w:r>
+      <w:proofErr w:type="spellStart"/>
+      <w:r>
+        <w:rPr>
+          <w:rFonts w:ascii="Arial" w:hAnsi="Arial" w:cs="Arial"/>
+        </w:rPr>
+        <w:t>dan</w:t>
+      </w:r>
+      <w:proofErr w:type="spellEnd"/>
+      <w:r>
+        <w:rPr>
+          <w:rFonts w:ascii="Arial" w:hAnsi="Arial" w:cs="Arial"/>
+        </w:rPr>
+        <w:t xml:space="preserve"> </w:t>
+      </w:r>
+      <w:proofErr w:type="spellStart"/>
+      <w:r>
+        <w:rPr>
+          <w:rFonts w:ascii="Arial" w:hAnsi="Arial" w:cs="Arial"/>
+        </w:rPr>
+        <w:t>wanneer</w:t>
+      </w:r>
+      <w:proofErr w:type="spellEnd"/>
+      <w:r>
+        <w:rPr>
+          <w:rFonts w:ascii="Arial" w:hAnsi="Arial" w:cs="Arial"/>
+        </w:rPr>
+        <w:t xml:space="preserve"> </w:t>
+      </w:r>
+      <w:proofErr w:type="spellStart"/>
+      <w:r>
+        <w:rPr>
+          <w:rFonts w:ascii="Arial" w:hAnsi="Arial" w:cs="Arial"/>
+        </w:rPr>
+        <w:t>je</w:t>
+      </w:r>
+      <w:proofErr w:type="spellEnd"/>
+      <w:r>
+        <w:rPr>
+          <w:rFonts w:ascii="Arial" w:hAnsi="Arial" w:cs="Arial"/>
+        </w:rPr>
+        <w:t xml:space="preserve"> hem </w:t>
+      </w:r>
+      <w:proofErr w:type="spellStart"/>
+      <w:r>
+        <w:rPr>
+          <w:rFonts w:ascii="Arial" w:hAnsi="Arial" w:cs="Arial"/>
+        </w:rPr>
+        <w:t>helemaal</w:t>
+      </w:r>
+      <w:proofErr w:type="spellEnd"/>
+      <w:r>
+        <w:rPr>
+          <w:rFonts w:ascii="Arial" w:hAnsi="Arial" w:cs="Arial"/>
+        </w:rPr>
+        <w:t xml:space="preserve"> </w:t>
+      </w:r>
+      <w:proofErr w:type="spellStart"/>
+      <w:r>
+        <w:rPr>
+          <w:rFonts w:ascii="Arial" w:hAnsi="Arial" w:cs="Arial"/>
+        </w:rPr>
+        <w:t>goed</w:t>
+      </w:r>
+      <w:proofErr w:type="spellEnd"/>
+      <w:r>
+        <w:rPr>
+          <w:rFonts w:ascii="Arial" w:hAnsi="Arial" w:cs="Arial"/>
+        </w:rPr>
+        <w:t xml:space="preserve"> </w:t>
+      </w:r>
+      <w:proofErr w:type="spellStart"/>
+      <w:r>
+        <w:rPr>
+          <w:rFonts w:ascii="Arial" w:hAnsi="Arial" w:cs="Arial"/>
+        </w:rPr>
+        <w:t>maakte</w:t>
+      </w:r>
+      <w:proofErr w:type="spellEnd"/>
+      <w:r>
+        <w:rPr>
+          <w:rFonts w:ascii="Arial" w:hAnsi="Arial" w:cs="Arial"/>
+        </w:rPr>
+        <w:t xml:space="preserve">. </w:t>
+      </w:r>
+      <w:proofErr w:type="spellStart"/>
+      <w:r>
+        <w:rPr>
+          <w:rFonts w:ascii="Arial" w:hAnsi="Arial" w:cs="Arial"/>
+        </w:rPr>
+        <w:t>Als</w:t>
+      </w:r>
+      <w:proofErr w:type="spellEnd"/>
+      <w:r>
+        <w:rPr>
+          <w:rFonts w:ascii="Arial" w:hAnsi="Arial" w:cs="Arial"/>
+        </w:rPr>
+        <w:t xml:space="preserve"> </w:t>
+      </w:r>
+      <w:proofErr w:type="spellStart"/>
+      <w:r>
+        <w:rPr>
+          <w:rFonts w:ascii="Arial" w:hAnsi="Arial" w:cs="Arial"/>
+        </w:rPr>
+        <w:t>je</w:t>
+      </w:r>
+      <w:proofErr w:type="spellEnd"/>
+      <w:r>
+        <w:rPr>
+          <w:rFonts w:ascii="Arial" w:hAnsi="Arial" w:cs="Arial"/>
+        </w:rPr>
+        <w:t xml:space="preserve"> de </w:t>
+      </w:r>
+      <w:proofErr w:type="spellStart"/>
+      <w:r>
+        <w:rPr>
+          <w:rFonts w:ascii="Arial" w:hAnsi="Arial" w:cs="Arial"/>
+        </w:rPr>
+        <w:t>vraag</w:t>
+      </w:r>
+      <w:proofErr w:type="spellEnd"/>
+      <w:r>
+        <w:rPr>
+          <w:rFonts w:ascii="Arial" w:hAnsi="Arial" w:cs="Arial"/>
+        </w:rPr>
+        <w:t xml:space="preserve"> </w:t>
+      </w:r>
+      <w:proofErr w:type="spellStart"/>
+      <w:r>
+        <w:rPr>
+          <w:rFonts w:ascii="Arial" w:hAnsi="Arial" w:cs="Arial"/>
+        </w:rPr>
+        <w:t>helemaal</w:t>
+      </w:r>
+      <w:proofErr w:type="spellEnd"/>
+      <w:r>
+        <w:rPr>
+          <w:rFonts w:ascii="Arial" w:hAnsi="Arial" w:cs="Arial"/>
+        </w:rPr>
+        <w:t xml:space="preserve"> </w:t>
+      </w:r>
+      <w:proofErr w:type="spellStart"/>
+      <w:r>
+        <w:rPr>
+          <w:rFonts w:ascii="Arial" w:hAnsi="Arial" w:cs="Arial"/>
+        </w:rPr>
+        <w:t>fout</w:t>
+      </w:r>
+      <w:proofErr w:type="spellEnd"/>
+      <w:r>
+        <w:rPr>
+          <w:rFonts w:ascii="Arial" w:hAnsi="Arial" w:cs="Arial"/>
+        </w:rPr>
+        <w:t xml:space="preserve"> </w:t>
+      </w:r>
+      <w:proofErr w:type="spellStart"/>
+      <w:r>
+        <w:rPr>
+          <w:rFonts w:ascii="Arial" w:hAnsi="Arial" w:cs="Arial"/>
+        </w:rPr>
+        <w:t>beantwoord</w:t>
+      </w:r>
+      <w:proofErr w:type="spellEnd"/>
+      <w:r>
+        <w:rPr>
+          <w:rFonts w:ascii="Arial" w:hAnsi="Arial" w:cs="Arial"/>
+        </w:rPr>
+        <w:t xml:space="preserve"> </w:t>
+      </w:r>
+      <w:proofErr w:type="spellStart"/>
+      <w:r>
+        <w:rPr>
+          <w:rFonts w:ascii="Arial" w:hAnsi="Arial" w:cs="Arial"/>
+        </w:rPr>
+        <w:t>verlies</w:t>
+      </w:r>
+      <w:proofErr w:type="spellEnd"/>
+      <w:r>
+        <w:rPr>
+          <w:rFonts w:ascii="Arial" w:hAnsi="Arial" w:cs="Arial"/>
+        </w:rPr>
+        <w:t xml:space="preserve"> </w:t>
+      </w:r>
+      <w:proofErr w:type="spellStart"/>
+      <w:r>
+        <w:rPr>
+          <w:rFonts w:ascii="Arial" w:hAnsi="Arial" w:cs="Arial"/>
+        </w:rPr>
+        <w:t>je</w:t>
+      </w:r>
+      <w:proofErr w:type="spellEnd"/>
+      <w:r>
+        <w:rPr>
+          <w:rFonts w:ascii="Arial" w:hAnsi="Arial" w:cs="Arial"/>
+        </w:rPr>
+        <w:t xml:space="preserve"> </w:t>
+      </w:r>
+      <w:proofErr w:type="spellStart"/>
+      <w:r>
+        <w:rPr>
+          <w:rFonts w:ascii="Arial" w:hAnsi="Arial" w:cs="Arial"/>
+        </w:rPr>
+        <w:t>waardering</w:t>
+      </w:r>
+      <w:proofErr w:type="spellEnd"/>
+      <w:r>
+        <w:rPr>
+          <w:rFonts w:ascii="Arial" w:hAnsi="Arial" w:cs="Arial"/>
+        </w:rPr>
+        <w:t xml:space="preserve">. </w:t>
+      </w:r>
+      <w:proofErr w:type="spellStart"/>
+      <w:r>
+        <w:rPr>
+          <w:rFonts w:ascii="Arial" w:hAnsi="Arial" w:cs="Arial"/>
+        </w:rPr>
+        <w:t>Als</w:t>
+      </w:r>
+      <w:proofErr w:type="spellEnd"/>
+      <w:r>
+        <w:rPr>
+          <w:rFonts w:ascii="Arial" w:hAnsi="Arial" w:cs="Arial"/>
+        </w:rPr>
+        <w:t xml:space="preserve"> </w:t>
+      </w:r>
+      <w:proofErr w:type="spellStart"/>
+      <w:r>
+        <w:rPr>
+          <w:rFonts w:ascii="Arial" w:hAnsi="Arial" w:cs="Arial"/>
+        </w:rPr>
+        <w:t>je</w:t>
+      </w:r>
+      <w:proofErr w:type="spellEnd"/>
+      <w:r>
+        <w:rPr>
+          <w:rFonts w:ascii="Arial" w:hAnsi="Arial" w:cs="Arial"/>
+        </w:rPr>
+        <w:t xml:space="preserve"> al </w:t>
+      </w:r>
+      <w:proofErr w:type="spellStart"/>
+      <w:r>
+        <w:rPr>
+          <w:rFonts w:ascii="Arial" w:hAnsi="Arial" w:cs="Arial"/>
+        </w:rPr>
+        <w:t>geen</w:t>
+      </w:r>
+      <w:proofErr w:type="spellEnd"/>
+      <w:r>
+        <w:rPr>
+          <w:rFonts w:ascii="Arial" w:hAnsi="Arial" w:cs="Arial"/>
+        </w:rPr>
+        <w:t xml:space="preserve"> </w:t>
+      </w:r>
+      <w:proofErr w:type="spellStart"/>
+      <w:r>
+        <w:rPr>
+          <w:rFonts w:ascii="Arial" w:hAnsi="Arial" w:cs="Arial"/>
+        </w:rPr>
+        <w:t>waardering</w:t>
+      </w:r>
+      <w:proofErr w:type="spellEnd"/>
+      <w:r>
+        <w:rPr>
+          <w:rFonts w:ascii="Arial" w:hAnsi="Arial" w:cs="Arial"/>
+        </w:rPr>
+        <w:t xml:space="preserve"> had </w:t>
+      </w:r>
+      <w:proofErr w:type="spellStart"/>
+      <w:r>
+        <w:rPr>
+          <w:rFonts w:ascii="Arial" w:hAnsi="Arial" w:cs="Arial"/>
+        </w:rPr>
+        <w:t>dan</w:t>
+      </w:r>
+      <w:proofErr w:type="spellEnd"/>
+      <w:r>
+        <w:rPr>
+          <w:rFonts w:ascii="Arial" w:hAnsi="Arial" w:cs="Arial"/>
+        </w:rPr>
+        <w:t xml:space="preserve"> </w:t>
+      </w:r>
+      <w:proofErr w:type="spellStart"/>
+      <w:r>
+        <w:rPr>
+          <w:rFonts w:ascii="Arial" w:hAnsi="Arial" w:cs="Arial"/>
+        </w:rPr>
+        <w:t>blijf</w:t>
+      </w:r>
+      <w:proofErr w:type="spellEnd"/>
+      <w:r>
+        <w:rPr>
+          <w:rFonts w:ascii="Arial" w:hAnsi="Arial" w:cs="Arial"/>
+        </w:rPr>
+        <w:t xml:space="preserve"> </w:t>
+      </w:r>
+      <w:proofErr w:type="spellStart"/>
+      <w:r>
+        <w:rPr>
+          <w:rFonts w:ascii="Arial" w:hAnsi="Arial" w:cs="Arial"/>
+        </w:rPr>
+        <w:t>je</w:t>
+      </w:r>
+      <w:proofErr w:type="spellEnd"/>
+      <w:r>
+        <w:rPr>
+          <w:rFonts w:ascii="Arial" w:hAnsi="Arial" w:cs="Arial"/>
+        </w:rPr>
+        <w:t xml:space="preserve"> op 0. </w:t>
+      </w:r>
+      <w:r>
+        <w:rPr>
+          <w:rFonts w:ascii="Arial" w:hAnsi="Arial" w:cs="Arial"/>
+        </w:rPr>
+        <w:br/>
+      </w:r>
+      <w:r>
+        <w:rPr>
+          <w:rFonts w:ascii="Arial" w:hAnsi="Arial" w:cs="Arial"/>
+        </w:rPr>
+        <w:tab/>
+      </w:r>
+    </w:p>
+    <w:p>
+      <w:pPr>
+        <w:rPr>
+          <w:rFonts w:ascii="Arial" w:hAnsi="Arial" w:cs="Arial"/>
+        </w:rPr>
+      </w:pPr>
+      <w:proofErr w:type="spellStart"/>
+      <w:r>
+        <w:rPr>
+          <w:rFonts w:ascii="Arial" w:hAnsi="Arial" w:cs="Arial"/>
+        </w:rPr>
+        <w:t>Verbetering</w:t>
+      </w:r>
+      <w:proofErr w:type="spellEnd"/>
+      <w:r>
+        <w:rPr>
+          <w:rFonts w:ascii="Arial" w:hAnsi="Arial" w:cs="Arial"/>
+        </w:rPr>
+        <w:t xml:space="preserve">: </w:t>
+      </w:r>
+      <w:proofErr w:type="spellStart"/>
+      <w:r>
+        <w:rPr>
+          <w:rFonts w:ascii="Arial" w:hAnsi="Arial" w:cs="Arial"/>
+        </w:rPr>
+        <w:t>Laat</w:t>
+      </w:r>
+      <w:proofErr w:type="spellEnd"/>
+      <w:r>
+        <w:rPr>
+          <w:rFonts w:ascii="Arial" w:hAnsi="Arial" w:cs="Arial"/>
+        </w:rPr>
+        <w:t xml:space="preserve"> de progress bar op het </w:t>
+      </w:r>
+      <w:proofErr w:type="spellStart"/>
+      <w:r>
+        <w:rPr>
+          <w:rFonts w:ascii="Arial" w:hAnsi="Arial" w:cs="Arial"/>
+        </w:rPr>
+        <w:t>midden</w:t>
+      </w:r>
+      <w:proofErr w:type="spellEnd"/>
+      <w:r>
+        <w:rPr>
+          <w:rFonts w:ascii="Arial" w:hAnsi="Arial" w:cs="Arial"/>
+        </w:rPr>
+        <w:t xml:space="preserve"> </w:t>
+      </w:r>
+      <w:proofErr w:type="spellStart"/>
+      <w:r>
+        <w:rPr>
+          <w:rFonts w:ascii="Arial" w:hAnsi="Arial" w:cs="Arial"/>
+        </w:rPr>
+        <w:t>beginnen</w:t>
+      </w:r>
+      <w:proofErr w:type="spellEnd"/>
+      <w:r>
+        <w:rPr>
+          <w:rFonts w:ascii="Arial" w:hAnsi="Arial" w:cs="Arial"/>
+        </w:rPr>
+        <w:t xml:space="preserve">. In het </w:t>
+      </w:r>
+      <w:proofErr w:type="spellStart"/>
+      <w:r>
+        <w:rPr>
+          <w:rFonts w:ascii="Arial" w:hAnsi="Arial" w:cs="Arial"/>
+        </w:rPr>
+        <w:t>echt</w:t>
+      </w:r>
+      <w:proofErr w:type="spellEnd"/>
+      <w:r>
+        <w:rPr>
+          <w:rFonts w:ascii="Arial" w:hAnsi="Arial" w:cs="Arial"/>
+        </w:rPr>
+        <w:t xml:space="preserve"> is het </w:t>
+      </w:r>
+      <w:proofErr w:type="spellStart"/>
+      <w:r>
+        <w:rPr>
+          <w:rFonts w:ascii="Arial" w:hAnsi="Arial" w:cs="Arial"/>
+        </w:rPr>
+        <w:t>ook</w:t>
+      </w:r>
+      <w:proofErr w:type="spellEnd"/>
+      <w:r>
+        <w:rPr>
+          <w:rFonts w:ascii="Arial" w:hAnsi="Arial" w:cs="Arial"/>
+        </w:rPr>
+        <w:t xml:space="preserve"> zo </w:t>
+      </w:r>
+      <w:proofErr w:type="spellStart"/>
+      <w:r>
+        <w:rPr>
+          <w:rFonts w:ascii="Arial" w:hAnsi="Arial" w:cs="Arial"/>
+        </w:rPr>
+        <w:t>dat</w:t>
+      </w:r>
+      <w:proofErr w:type="spellEnd"/>
+      <w:r>
+        <w:rPr>
+          <w:rFonts w:ascii="Arial" w:hAnsi="Arial" w:cs="Arial"/>
+        </w:rPr>
+        <w:t xml:space="preserve"> </w:t>
+      </w:r>
+      <w:proofErr w:type="spellStart"/>
+      <w:r>
+        <w:rPr>
+          <w:rFonts w:ascii="Arial" w:hAnsi="Arial" w:cs="Arial"/>
+        </w:rPr>
+        <w:t>je</w:t>
+      </w:r>
+      <w:proofErr w:type="spellEnd"/>
+      <w:r>
+        <w:rPr>
+          <w:rFonts w:ascii="Arial" w:hAnsi="Arial" w:cs="Arial"/>
+        </w:rPr>
+        <w:t xml:space="preserve"> </w:t>
+      </w:r>
+      <w:proofErr w:type="spellStart"/>
+      <w:r>
+        <w:rPr>
+          <w:rFonts w:ascii="Arial" w:hAnsi="Arial" w:cs="Arial"/>
+        </w:rPr>
+        <w:t>iemand</w:t>
+      </w:r>
+      <w:proofErr w:type="spellEnd"/>
+      <w:r>
+        <w:rPr>
+          <w:rFonts w:ascii="Arial" w:hAnsi="Arial" w:cs="Arial"/>
+        </w:rPr>
+        <w:t xml:space="preserve"> die </w:t>
+      </w:r>
+      <w:proofErr w:type="spellStart"/>
+      <w:r>
+        <w:rPr>
+          <w:rFonts w:ascii="Arial" w:hAnsi="Arial" w:cs="Arial"/>
+        </w:rPr>
+        <w:t>je</w:t>
+      </w:r>
+      <w:proofErr w:type="spellEnd"/>
+      <w:r>
+        <w:rPr>
+          <w:rFonts w:ascii="Arial" w:hAnsi="Arial" w:cs="Arial"/>
+        </w:rPr>
+        <w:t xml:space="preserve"> net </w:t>
+      </w:r>
+      <w:proofErr w:type="spellStart"/>
+      <w:r>
+        <w:rPr>
+          <w:rFonts w:ascii="Arial" w:hAnsi="Arial" w:cs="Arial"/>
+        </w:rPr>
+        <w:t>leert</w:t>
+      </w:r>
+      <w:proofErr w:type="spellEnd"/>
+      <w:r>
+        <w:rPr>
+          <w:rFonts w:ascii="Arial" w:hAnsi="Arial" w:cs="Arial"/>
+        </w:rPr>
+        <w:t xml:space="preserve"> </w:t>
+      </w:r>
+      <w:proofErr w:type="spellStart"/>
+      <w:r>
+        <w:rPr>
+          <w:rFonts w:ascii="Arial" w:hAnsi="Arial" w:cs="Arial"/>
+        </w:rPr>
+        <w:t>kennen</w:t>
+      </w:r>
+      <w:proofErr w:type="spellEnd"/>
+      <w:r>
+        <w:rPr>
+          <w:rFonts w:ascii="Arial" w:hAnsi="Arial" w:cs="Arial"/>
+        </w:rPr>
+        <w:t xml:space="preserve"> </w:t>
+      </w:r>
+      <w:proofErr w:type="spellStart"/>
+      <w:r>
+        <w:rPr>
+          <w:rFonts w:ascii="Arial" w:hAnsi="Arial" w:cs="Arial"/>
+        </w:rPr>
+        <w:t>niet</w:t>
+      </w:r>
+      <w:proofErr w:type="spellEnd"/>
+      <w:r>
+        <w:rPr>
+          <w:rFonts w:ascii="Arial" w:hAnsi="Arial" w:cs="Arial"/>
+        </w:rPr>
+        <w:t xml:space="preserve"> 0 </w:t>
+      </w:r>
+      <w:proofErr w:type="spellStart"/>
+      <w:r>
+        <w:rPr>
+          <w:rFonts w:ascii="Arial" w:hAnsi="Arial" w:cs="Arial"/>
+        </w:rPr>
+        <w:t>waardering</w:t>
+      </w:r>
+      <w:proofErr w:type="spellEnd"/>
+      <w:r>
+        <w:rPr>
+          <w:rFonts w:ascii="Arial" w:hAnsi="Arial" w:cs="Arial"/>
+        </w:rPr>
+        <w:t xml:space="preserve"> </w:t>
+      </w:r>
+      <w:proofErr w:type="spellStart"/>
+      <w:r>
+        <w:rPr>
+          <w:rFonts w:ascii="Arial" w:hAnsi="Arial" w:cs="Arial"/>
+        </w:rPr>
+        <w:t>geeft</w:t>
+      </w:r>
+      <w:proofErr w:type="spellEnd"/>
+      <w:r>
+        <w:rPr>
+          <w:rFonts w:ascii="Arial" w:hAnsi="Arial" w:cs="Arial"/>
+        </w:rPr>
+        <w:t xml:space="preserve">, maar </w:t>
+      </w:r>
+      <w:proofErr w:type="spellStart"/>
+      <w:r>
+        <w:rPr>
+          <w:rFonts w:ascii="Arial" w:hAnsi="Arial" w:cs="Arial"/>
+        </w:rPr>
+        <w:t>eens</w:t>
+      </w:r>
+      <w:proofErr w:type="spellEnd"/>
+      <w:r>
+        <w:rPr>
+          <w:rFonts w:ascii="Arial" w:hAnsi="Arial" w:cs="Arial"/>
+        </w:rPr>
+        <w:t xml:space="preserve"> </w:t>
+      </w:r>
+      <w:proofErr w:type="spellStart"/>
+      <w:r>
+        <w:rPr>
+          <w:rFonts w:ascii="Arial" w:hAnsi="Arial" w:cs="Arial"/>
+        </w:rPr>
+        <w:t>soort</w:t>
+      </w:r>
+      <w:proofErr w:type="spellEnd"/>
+      <w:r>
+        <w:rPr>
+          <w:rFonts w:ascii="Arial" w:hAnsi="Arial" w:cs="Arial"/>
+        </w:rPr>
+        <w:t xml:space="preserve"> </w:t>
+      </w:r>
+      <w:proofErr w:type="spellStart"/>
+      <w:r>
+        <w:rPr>
+          <w:rFonts w:ascii="Arial" w:hAnsi="Arial" w:cs="Arial"/>
+        </w:rPr>
+        <w:t>gemiddelde</w:t>
+      </w:r>
+      <w:proofErr w:type="spellEnd"/>
+      <w:r>
+        <w:rPr>
+          <w:rFonts w:ascii="Arial" w:hAnsi="Arial" w:cs="Arial"/>
+        </w:rPr>
+        <w:t xml:space="preserve"> </w:t>
+      </w:r>
+      <w:proofErr w:type="spellStart"/>
+      <w:r>
+        <w:rPr>
+          <w:rFonts w:ascii="Arial" w:hAnsi="Arial" w:cs="Arial"/>
+        </w:rPr>
+        <w:t>waardering</w:t>
+      </w:r>
+      <w:proofErr w:type="spellEnd"/>
+      <w:r>
+        <w:rPr>
+          <w:rFonts w:ascii="Arial" w:hAnsi="Arial" w:cs="Arial"/>
+        </w:rPr>
+        <w:t xml:space="preserve">. </w:t>
+      </w:r>
+      <w:proofErr w:type="spellStart"/>
+      <w:r>
+        <w:rPr>
+          <w:rFonts w:ascii="Arial" w:hAnsi="Arial" w:cs="Arial"/>
+        </w:rPr>
+        <w:t>Deze</w:t>
+      </w:r>
+      <w:proofErr w:type="spellEnd"/>
+      <w:r>
+        <w:rPr>
+          <w:rFonts w:ascii="Arial" w:hAnsi="Arial" w:cs="Arial"/>
+        </w:rPr>
+        <w:t xml:space="preserve"> </w:t>
+      </w:r>
+      <w:proofErr w:type="spellStart"/>
+      <w:r>
+        <w:rPr>
+          <w:rFonts w:ascii="Arial" w:hAnsi="Arial" w:cs="Arial"/>
+        </w:rPr>
+        <w:t>kan</w:t>
+      </w:r>
+      <w:proofErr w:type="spellEnd"/>
+      <w:r>
+        <w:rPr>
+          <w:rFonts w:ascii="Arial" w:hAnsi="Arial" w:cs="Arial"/>
+        </w:rPr>
+        <w:t xml:space="preserve"> </w:t>
+      </w:r>
+      <w:proofErr w:type="spellStart"/>
+      <w:r>
+        <w:rPr>
+          <w:rFonts w:ascii="Arial" w:hAnsi="Arial" w:cs="Arial"/>
+        </w:rPr>
+        <w:t>zakken</w:t>
+      </w:r>
+      <w:proofErr w:type="spellEnd"/>
+      <w:r>
+        <w:rPr>
+          <w:rFonts w:ascii="Arial" w:hAnsi="Arial" w:cs="Arial"/>
+        </w:rPr>
+        <w:t xml:space="preserve"> </w:t>
+      </w:r>
+      <w:proofErr w:type="spellStart"/>
+      <w:r>
+        <w:rPr>
+          <w:rFonts w:ascii="Arial" w:hAnsi="Arial" w:cs="Arial"/>
+        </w:rPr>
+        <w:t>naar</w:t>
+      </w:r>
+      <w:proofErr w:type="spellEnd"/>
+      <w:r>
+        <w:rPr>
+          <w:rFonts w:ascii="Arial" w:hAnsi="Arial" w:cs="Arial"/>
+        </w:rPr>
+        <w:t xml:space="preserve"> 0 of </w:t>
+      </w:r>
+      <w:proofErr w:type="spellStart"/>
+      <w:r>
+        <w:rPr>
+          <w:rFonts w:ascii="Arial" w:hAnsi="Arial" w:cs="Arial"/>
+        </w:rPr>
+        <w:t>beter</w:t>
+      </w:r>
+      <w:proofErr w:type="spellEnd"/>
+      <w:r>
+        <w:rPr>
+          <w:rFonts w:ascii="Arial" w:hAnsi="Arial" w:cs="Arial"/>
+        </w:rPr>
+        <w:t xml:space="preserve"> </w:t>
+      </w:r>
+      <w:proofErr w:type="spellStart"/>
+      <w:r>
+        <w:rPr>
+          <w:rFonts w:ascii="Arial" w:hAnsi="Arial" w:cs="Arial"/>
+        </w:rPr>
+        <w:t>worden</w:t>
+      </w:r>
+      <w:proofErr w:type="spellEnd"/>
+      <w:r>
+        <w:rPr>
+          <w:rFonts w:ascii="Arial" w:hAnsi="Arial" w:cs="Arial"/>
+        </w:rPr>
+        <w:t xml:space="preserve">. </w:t>
+      </w:r>
+    </w:p>
+    <w:p>
+      <w:pPr>
+        <w:rPr>
+          <w:rFonts w:ascii="Arial" w:hAnsi="Arial" w:cs="Arial"/>
+        </w:rPr>
+      </w:pPr>
+      <w:proofErr w:type="spellStart"/>
+      <w:r>
+        <w:rPr>
+          <w:rFonts w:ascii="Arial" w:hAnsi="Arial" w:cs="Arial"/>
+        </w:rPr>
+        <w:t>Verbetering</w:t>
+      </w:r>
+      <w:proofErr w:type="spellEnd"/>
+      <w:r>
+        <w:rPr>
+          <w:rFonts w:ascii="Arial" w:hAnsi="Arial" w:cs="Arial"/>
+        </w:rPr>
+        <w:t xml:space="preserve">: </w:t>
+      </w:r>
+      <w:proofErr w:type="spellStart"/>
+      <w:r>
+        <w:rPr>
+          <w:rFonts w:ascii="Arial" w:hAnsi="Arial" w:cs="Arial"/>
+        </w:rPr>
+        <w:t>Geef</w:t>
+      </w:r>
+      <w:proofErr w:type="spellEnd"/>
+      <w:r>
+        <w:rPr>
+          <w:rFonts w:ascii="Arial" w:hAnsi="Arial" w:cs="Arial"/>
+        </w:rPr>
+        <w:t xml:space="preserve"> stadia </w:t>
+      </w:r>
+      <w:proofErr w:type="spellStart"/>
+      <w:r>
+        <w:rPr>
+          <w:rFonts w:ascii="Arial" w:hAnsi="Arial" w:cs="Arial"/>
+        </w:rPr>
+        <w:t>aan</w:t>
+      </w:r>
+      <w:proofErr w:type="spellEnd"/>
+      <w:r>
+        <w:rPr>
+          <w:rFonts w:ascii="Arial" w:hAnsi="Arial" w:cs="Arial"/>
+        </w:rPr>
+        <w:t xml:space="preserve"> </w:t>
+      </w:r>
+      <w:proofErr w:type="spellStart"/>
+      <w:r>
+        <w:rPr>
+          <w:rFonts w:ascii="Arial" w:hAnsi="Arial" w:cs="Arial"/>
+        </w:rPr>
+        <w:t>bij</w:t>
+      </w:r>
+      <w:proofErr w:type="spellEnd"/>
+      <w:r>
+        <w:rPr>
+          <w:rFonts w:ascii="Arial" w:hAnsi="Arial" w:cs="Arial"/>
+        </w:rPr>
+        <w:t xml:space="preserve"> de </w:t>
+      </w:r>
+      <w:proofErr w:type="spellStart"/>
+      <w:r>
+        <w:rPr>
+          <w:rFonts w:ascii="Arial" w:hAnsi="Arial" w:cs="Arial"/>
+        </w:rPr>
+        <w:t>hoogte</w:t>
+      </w:r>
+      <w:proofErr w:type="spellEnd"/>
+      <w:r>
+        <w:rPr>
+          <w:rFonts w:ascii="Arial" w:hAnsi="Arial" w:cs="Arial"/>
+        </w:rPr>
+        <w:t xml:space="preserve"> van </w:t>
+      </w:r>
+      <w:proofErr w:type="spellStart"/>
+      <w:r>
+        <w:rPr>
+          <w:rFonts w:ascii="Arial" w:hAnsi="Arial" w:cs="Arial"/>
+        </w:rPr>
+        <w:t>waardering</w:t>
+      </w:r>
+      <w:proofErr w:type="spellEnd"/>
+      <w:r>
+        <w:rPr>
+          <w:rFonts w:ascii="Arial" w:hAnsi="Arial" w:cs="Arial"/>
+        </w:rPr>
+        <w:t xml:space="preserve">. </w:t>
+      </w:r>
+      <w:proofErr w:type="spellStart"/>
+      <w:r>
+        <w:rPr>
+          <w:rFonts w:ascii="Arial" w:hAnsi="Arial" w:cs="Arial"/>
+        </w:rPr>
+        <w:t>Bijvoorbeeld</w:t>
+      </w:r>
+      <w:proofErr w:type="spellEnd"/>
+      <w:r>
+        <w:rPr>
+          <w:rFonts w:ascii="Arial" w:hAnsi="Arial" w:cs="Arial"/>
+        </w:rPr>
+        <w:t xml:space="preserve"> “</w:t>
+      </w:r>
+      <w:proofErr w:type="spellStart"/>
+      <w:r>
+        <w:rPr>
+          <w:rFonts w:ascii="Arial" w:hAnsi="Arial" w:cs="Arial"/>
+        </w:rPr>
+        <w:t>zeer</w:t>
+      </w:r>
+      <w:proofErr w:type="spellEnd"/>
+      <w:r>
+        <w:rPr>
+          <w:rFonts w:ascii="Arial" w:hAnsi="Arial" w:cs="Arial"/>
+        </w:rPr>
+        <w:t xml:space="preserve"> </w:t>
+      </w:r>
+      <w:proofErr w:type="spellStart"/>
+      <w:r>
+        <w:rPr>
+          <w:rFonts w:ascii="Arial" w:hAnsi="Arial" w:cs="Arial"/>
+        </w:rPr>
+        <w:t>gewaardeerd</w:t>
+      </w:r>
+      <w:proofErr w:type="spellEnd"/>
+      <w:r>
+        <w:rPr>
+          <w:rFonts w:ascii="Arial" w:hAnsi="Arial" w:cs="Arial"/>
+        </w:rPr>
+        <w:t>” of “</w:t>
+      </w:r>
+      <w:proofErr w:type="spellStart"/>
+      <w:r>
+        <w:rPr>
+          <w:rFonts w:ascii="Arial" w:hAnsi="Arial" w:cs="Arial"/>
+        </w:rPr>
+        <w:t>redelijk</w:t>
+      </w:r>
+      <w:proofErr w:type="spellEnd"/>
+      <w:r>
+        <w:rPr>
+          <w:rFonts w:ascii="Arial" w:hAnsi="Arial" w:cs="Arial"/>
+        </w:rPr>
+        <w:t xml:space="preserve"> </w:t>
+      </w:r>
+      <w:proofErr w:type="spellStart"/>
+      <w:r>
+        <w:rPr>
+          <w:rFonts w:ascii="Arial" w:hAnsi="Arial" w:cs="Arial"/>
+        </w:rPr>
+        <w:t>gewaardeerd</w:t>
+      </w:r>
+      <w:proofErr w:type="spellEnd"/>
+      <w:r>
+        <w:rPr>
+          <w:rFonts w:ascii="Arial" w:hAnsi="Arial" w:cs="Arial"/>
+        </w:rPr>
+        <w:t>” etc.</w:t>
+      </w:r>
+    </w:p>
+    <w:p>
+      <w:pPr>
+        <w:rPr>
+          <w:rFonts w:ascii="Arial" w:hAnsi="Arial" w:cs="Arial"/>
+        </w:rPr>
+      </w:pPr>
+      <w:proofErr w:type="spellStart"/>
+      <w:r>
+        <w:rPr>
+          <w:rFonts w:ascii="Arial" w:hAnsi="Arial" w:cs="Arial"/>
+        </w:rPr>
+        <w:t>Verbetering</w:t>
+      </w:r>
+      <w:proofErr w:type="spellEnd"/>
+      <w:r>
+        <w:rPr>
+          <w:rFonts w:ascii="Arial" w:hAnsi="Arial" w:cs="Arial"/>
+        </w:rPr>
+        <w:t xml:space="preserve">: </w:t>
+      </w:r>
+      <w:proofErr w:type="spellStart"/>
+      <w:r>
+        <w:rPr>
+          <w:rFonts w:ascii="Arial" w:hAnsi="Arial" w:cs="Arial"/>
+        </w:rPr>
+        <w:t>Geef</w:t>
+      </w:r>
+      <w:proofErr w:type="spellEnd"/>
+      <w:r>
+        <w:rPr>
+          <w:rFonts w:ascii="Arial" w:hAnsi="Arial" w:cs="Arial"/>
+        </w:rPr>
+        <w:t xml:space="preserve"> </w:t>
+      </w:r>
+      <w:proofErr w:type="spellStart"/>
+      <w:r>
+        <w:rPr>
+          <w:rFonts w:ascii="Arial" w:hAnsi="Arial" w:cs="Arial"/>
+        </w:rPr>
+        <w:t>kleurtjes</w:t>
+      </w:r>
+      <w:proofErr w:type="spellEnd"/>
+      <w:r>
+        <w:rPr>
+          <w:rFonts w:ascii="Arial" w:hAnsi="Arial" w:cs="Arial"/>
+        </w:rPr>
+        <w:t xml:space="preserve"> </w:t>
+      </w:r>
+      <w:proofErr w:type="spellStart"/>
+      <w:r>
+        <w:rPr>
+          <w:rFonts w:ascii="Arial" w:hAnsi="Arial" w:cs="Arial"/>
+        </w:rPr>
+        <w:t>aan</w:t>
+      </w:r>
+      <w:proofErr w:type="spellEnd"/>
+      <w:r>
+        <w:rPr>
+          <w:rFonts w:ascii="Arial" w:hAnsi="Arial" w:cs="Arial"/>
+        </w:rPr>
+        <w:t xml:space="preserve"> </w:t>
+      </w:r>
+      <w:proofErr w:type="spellStart"/>
+      <w:r>
+        <w:rPr>
+          <w:rFonts w:ascii="Arial" w:hAnsi="Arial" w:cs="Arial"/>
+        </w:rPr>
+        <w:t>bij</w:t>
+      </w:r>
+      <w:proofErr w:type="spellEnd"/>
+      <w:r>
+        <w:rPr>
+          <w:rFonts w:ascii="Arial" w:hAnsi="Arial" w:cs="Arial"/>
+        </w:rPr>
+        <w:t xml:space="preserve"> de stadia. “</w:t>
+      </w:r>
+      <w:proofErr w:type="spellStart"/>
+      <w:r>
+        <w:rPr>
+          <w:rFonts w:ascii="Arial" w:hAnsi="Arial" w:cs="Arial"/>
+        </w:rPr>
+        <w:t>Nul</w:t>
+      </w:r>
+      <w:proofErr w:type="spellEnd"/>
+      <w:r>
+        <w:rPr>
+          <w:rFonts w:ascii="Arial" w:hAnsi="Arial" w:cs="Arial"/>
+        </w:rPr>
+        <w:t xml:space="preserve"> </w:t>
+      </w:r>
+      <w:proofErr w:type="spellStart"/>
+      <w:r>
+        <w:rPr>
+          <w:rFonts w:ascii="Arial" w:hAnsi="Arial" w:cs="Arial"/>
+        </w:rPr>
+        <w:t>waardering</w:t>
+      </w:r>
+      <w:proofErr w:type="spellEnd"/>
+      <w:r>
+        <w:rPr>
+          <w:rFonts w:ascii="Arial" w:hAnsi="Arial" w:cs="Arial"/>
+        </w:rPr>
+        <w:t xml:space="preserve"> is </w:t>
+      </w:r>
+      <w:proofErr w:type="spellStart"/>
+      <w:r>
+        <w:rPr>
+          <w:rFonts w:ascii="Arial" w:hAnsi="Arial" w:cs="Arial"/>
+        </w:rPr>
+        <w:t>bijvoorbeeld</w:t>
+      </w:r>
+      <w:proofErr w:type="spellEnd"/>
+      <w:r>
+        <w:rPr>
+          <w:rFonts w:ascii="Arial" w:hAnsi="Arial" w:cs="Arial"/>
+        </w:rPr>
+        <w:t xml:space="preserve"> rood. </w:t>
+      </w:r>
+      <w:proofErr w:type="spellStart"/>
+      <w:r>
+        <w:rPr>
+          <w:rFonts w:ascii="Arial" w:hAnsi="Arial" w:cs="Arial"/>
+        </w:rPr>
+        <w:t>Geef</w:t>
+      </w:r>
+      <w:proofErr w:type="spellEnd"/>
+      <w:r>
+        <w:rPr>
+          <w:rFonts w:ascii="Arial" w:hAnsi="Arial" w:cs="Arial"/>
+        </w:rPr>
+        <w:t xml:space="preserve"> </w:t>
+      </w:r>
+      <w:proofErr w:type="spellStart"/>
+      <w:r>
+        <w:rPr>
+          <w:rFonts w:ascii="Arial" w:hAnsi="Arial" w:cs="Arial"/>
+        </w:rPr>
+        <w:t>aan</w:t>
+      </w:r>
+      <w:proofErr w:type="spellEnd"/>
+      <w:r>
+        <w:rPr>
+          <w:rFonts w:ascii="Arial" w:hAnsi="Arial" w:cs="Arial"/>
+        </w:rPr>
+        <w:t xml:space="preserve"> het </w:t>
+      </w:r>
+      <w:proofErr w:type="spellStart"/>
+      <w:r>
+        <w:rPr>
+          <w:rFonts w:ascii="Arial" w:hAnsi="Arial" w:cs="Arial"/>
+        </w:rPr>
+        <w:t>einde</w:t>
+      </w:r>
+      <w:proofErr w:type="spellEnd"/>
+      <w:r>
+        <w:rPr>
+          <w:rFonts w:ascii="Arial" w:hAnsi="Arial" w:cs="Arial"/>
+        </w:rPr>
+        <w:t xml:space="preserve"> </w:t>
+      </w:r>
+      <w:proofErr w:type="spellStart"/>
+      <w:r>
+        <w:rPr>
+          <w:rFonts w:ascii="Arial" w:hAnsi="Arial" w:cs="Arial"/>
+        </w:rPr>
+        <w:t>ook</w:t>
+      </w:r>
+      <w:proofErr w:type="spellEnd"/>
+      <w:r>
+        <w:rPr>
+          <w:rFonts w:ascii="Arial" w:hAnsi="Arial" w:cs="Arial"/>
+        </w:rPr>
+        <w:t xml:space="preserve"> </w:t>
+      </w:r>
+      <w:proofErr w:type="spellStart"/>
+      <w:r>
+        <w:rPr>
+          <w:rFonts w:ascii="Arial" w:hAnsi="Arial" w:cs="Arial"/>
+        </w:rPr>
+        <w:t>aan</w:t>
+      </w:r>
+      <w:proofErr w:type="spellEnd"/>
+      <w:r>
+        <w:rPr>
+          <w:rFonts w:ascii="Arial" w:hAnsi="Arial" w:cs="Arial"/>
+        </w:rPr>
+        <w:t xml:space="preserve"> wat </w:t>
+      </w:r>
+      <w:proofErr w:type="spellStart"/>
+      <w:r>
+        <w:rPr>
+          <w:rFonts w:ascii="Arial" w:hAnsi="Arial" w:cs="Arial"/>
+        </w:rPr>
+        <w:t>je</w:t>
+      </w:r>
+      <w:proofErr w:type="spellEnd"/>
+      <w:r>
+        <w:rPr>
+          <w:rFonts w:ascii="Arial" w:hAnsi="Arial" w:cs="Arial"/>
+        </w:rPr>
+        <w:t xml:space="preserve"> </w:t>
+      </w:r>
+      <w:proofErr w:type="spellStart"/>
+      <w:r>
+        <w:rPr>
+          <w:rFonts w:ascii="Arial" w:hAnsi="Arial" w:cs="Arial"/>
+        </w:rPr>
+        <w:t>waardering</w:t>
+      </w:r>
+      <w:proofErr w:type="spellEnd"/>
+      <w:r>
+        <w:rPr>
+          <w:rFonts w:ascii="Arial" w:hAnsi="Arial" w:cs="Arial"/>
+        </w:rPr>
+        <w:t xml:space="preserve"> is met </w:t>
+      </w:r>
+      <w:proofErr w:type="spellStart"/>
+      <w:r>
+        <w:rPr>
+          <w:rFonts w:ascii="Arial" w:hAnsi="Arial" w:cs="Arial"/>
+        </w:rPr>
+        <w:t>een</w:t>
+      </w:r>
+      <w:proofErr w:type="spellEnd"/>
+      <w:r>
+        <w:rPr>
+          <w:rFonts w:ascii="Arial" w:hAnsi="Arial" w:cs="Arial"/>
+        </w:rPr>
+        <w:t xml:space="preserve"> </w:t>
+      </w:r>
+      <w:proofErr w:type="spellStart"/>
+      <w:r>
+        <w:rPr>
+          <w:rFonts w:ascii="Arial" w:hAnsi="Arial" w:cs="Arial"/>
+        </w:rPr>
+        <w:t>tekst</w:t>
+      </w:r>
+      <w:proofErr w:type="spellEnd"/>
+      <w:r>
+        <w:rPr>
+          <w:rFonts w:ascii="Arial" w:hAnsi="Arial" w:cs="Arial"/>
+        </w:rPr>
+        <w:t xml:space="preserve"> </w:t>
+      </w:r>
+      <w:proofErr w:type="spellStart"/>
+      <w:r>
+        <w:rPr>
+          <w:rFonts w:ascii="Arial" w:hAnsi="Arial" w:cs="Arial"/>
+        </w:rPr>
+        <w:t>erbij</w:t>
+      </w:r>
+      <w:proofErr w:type="spellEnd"/>
+      <w:r>
+        <w:rPr>
+          <w:rFonts w:ascii="Arial" w:hAnsi="Arial" w:cs="Arial"/>
+        </w:rPr>
+        <w:t xml:space="preserve">. </w:t>
+      </w:r>
+      <w:r>
+        <w:rPr>
+          <w:rFonts w:ascii="Arial" w:hAnsi="Arial" w:cs="Arial"/>
+        </w:rPr>
+        <w:br/>
+      </w:r>
+      <w:r>
+        <w:rPr>
+          <w:rFonts w:ascii="Arial" w:hAnsi="Arial" w:cs="Arial"/>
+        </w:rPr>
+        <w:br/>
+      </w:r>
+      <w:proofErr w:type="spellStart"/>
+      <w:r>
+        <w:rPr>
+          <w:rFonts w:ascii="Arial" w:hAnsi="Arial" w:cs="Arial"/>
+        </w:rPr>
+        <w:t>Misschien</w:t>
+      </w:r>
+      <w:proofErr w:type="spellEnd"/>
+      <w:r>
+        <w:rPr>
+          <w:rFonts w:ascii="Arial" w:hAnsi="Arial" w:cs="Arial"/>
+        </w:rPr>
+        <w:t xml:space="preserve"> </w:t>
+      </w:r>
+      <w:proofErr w:type="spellStart"/>
+      <w:r>
+        <w:rPr>
+          <w:rFonts w:ascii="Arial" w:hAnsi="Arial" w:cs="Arial"/>
+        </w:rPr>
+        <w:t>aan</w:t>
+      </w:r>
+      <w:proofErr w:type="spellEnd"/>
+      <w:r>
+        <w:rPr>
+          <w:rFonts w:ascii="Arial" w:hAnsi="Arial" w:cs="Arial"/>
+        </w:rPr>
+        <w:t xml:space="preserve"> de hand van </w:t>
+      </w:r>
+      <w:proofErr w:type="spellStart"/>
+      <w:r>
+        <w:rPr>
+          <w:rFonts w:ascii="Arial" w:hAnsi="Arial" w:cs="Arial"/>
+        </w:rPr>
+        <w:t>je</w:t>
+      </w:r>
+      <w:proofErr w:type="spellEnd"/>
+      <w:r>
+        <w:rPr>
+          <w:rFonts w:ascii="Arial" w:hAnsi="Arial" w:cs="Arial"/>
+        </w:rPr>
+        <w:t xml:space="preserve"> </w:t>
+      </w:r>
+      <w:proofErr w:type="spellStart"/>
+      <w:r>
+        <w:rPr>
+          <w:rFonts w:ascii="Arial" w:hAnsi="Arial" w:cs="Arial"/>
+        </w:rPr>
+        <w:t>waardering</w:t>
+      </w:r>
+      <w:proofErr w:type="spellEnd"/>
+      <w:r>
+        <w:rPr>
+          <w:rFonts w:ascii="Arial" w:hAnsi="Arial" w:cs="Arial"/>
+        </w:rPr>
+        <w:t xml:space="preserve"> </w:t>
+      </w:r>
+      <w:proofErr w:type="spellStart"/>
+      <w:r>
+        <w:rPr>
+          <w:rFonts w:ascii="Arial" w:hAnsi="Arial" w:cs="Arial"/>
+        </w:rPr>
+        <w:t>antwoorden</w:t>
+      </w:r>
+      <w:proofErr w:type="spellEnd"/>
+      <w:r>
+        <w:rPr>
+          <w:rFonts w:ascii="Arial" w:hAnsi="Arial" w:cs="Arial"/>
+        </w:rPr>
+        <w:t xml:space="preserve"> </w:t>
+      </w:r>
+      <w:proofErr w:type="spellStart"/>
+      <w:r>
+        <w:rPr>
+          <w:rFonts w:ascii="Arial" w:hAnsi="Arial" w:cs="Arial"/>
+        </w:rPr>
+        <w:t>pakken</w:t>
+      </w:r>
+      <w:proofErr w:type="spellEnd"/>
+      <w:r>
+        <w:rPr>
+          <w:rFonts w:ascii="Arial" w:hAnsi="Arial" w:cs="Arial"/>
+        </w:rPr>
+        <w:t>?</w:t>
       </w:r>
     </w:p>
     <w:p>

</xml_diff>